<commit_message>
Úprava dokumentace - přílohy
</commit_message>
<xml_diff>
--- a/documents/Dokumentace.docx
+++ b/documents/Dokumentace.docx
@@ -487,35 +487,27 @@
     </w:p>
     <w:sdt>
       <w:sdtPr>
-        <w:rPr>
-          <w:rFonts w:eastAsiaTheme="minorHAnsi" w:cstheme="minorBidi"/>
-          <w:color w:val="auto"/>
-          <w:sz w:val="24"/>
-          <w:szCs w:val="22"/>
-        </w:rPr>
         <w:id w:val="-606726147"/>
         <w:docPartObj>
           <w:docPartGallery w:val="Table of Contents"/>
           <w:docPartUnique/>
         </w:docPartObj>
       </w:sdtPr>
-      <w:sdtEndPr>
-        <w:rPr>
-          <w:b w:val="0"/>
-          <w:bCs w:val="0"/>
-        </w:rPr>
-      </w:sdtEndPr>
+      <w:sdtEndPr/>
       <w:sdtContent>
         <w:p>
           <w:pPr>
-            <w:pStyle w:val="Nadpis1"/>
-            <w:numPr>
-              <w:ilvl w:val="0"/>
-              <w:numId w:val="0"/>
-            </w:numPr>
-            <w:ind w:left="426" w:hanging="425"/>
+            <w:ind w:firstLine="0"/>
+            <w:rPr>
+              <w:b/>
+              <w:sz w:val="28"/>
+            </w:rPr>
           </w:pPr>
           <w:r>
+            <w:rPr>
+              <w:b/>
+              <w:sz w:val="28"/>
+            </w:rPr>
             <w:t>Obsah</w:t>
           </w:r>
         </w:p>
@@ -523,43 +515,47 @@
           <w:pPr>
             <w:pStyle w:val="Obsah1"/>
             <w:rPr>
-              <w:rFonts w:eastAsiaTheme="minorEastAsia"/>
-              <w:caps/>
-              <w:sz w:val="26"/>
-              <w:szCs w:val="26"/>
+              <w:rFonts w:asciiTheme="minorHAnsi" w:eastAsiaTheme="minorEastAsia" w:hAnsiTheme="minorHAnsi"/>
+              <w:b w:val="0"/>
+              <w:bCs w:val="0"/>
+              <w:sz w:val="22"/>
+              <w:szCs w:val="22"/>
               <w:lang w:eastAsia="cs-CZ"/>
             </w:rPr>
           </w:pPr>
           <w:r>
             <w:rPr>
+              <w:b w:val="0"/>
               <w:caps/>
             </w:rPr>
             <w:fldChar w:fldCharType="begin"/>
           </w:r>
           <w:r>
+            <w:rPr>
+              <w:b w:val="0"/>
+            </w:rPr>
             <w:instrText xml:space="preserve"> TOC \o "1-3" \h \z </w:instrText>
           </w:r>
           <w:r>
             <w:rPr>
+              <w:b w:val="0"/>
               <w:caps/>
             </w:rPr>
             <w:fldChar w:fldCharType="separate"/>
           </w:r>
-          <w:hyperlink w:anchor="_Toc387588612" w:history="1">
+          <w:hyperlink w:anchor="_Toc387612240" w:history="1">
             <w:r>
               <w:rPr>
                 <w:rStyle w:val="Hypertextovodkaz"/>
-                <w:sz w:val="26"/>
-                <w:szCs w:val="26"/>
-                <w:u w:val="none"/>
               </w:rPr>
               <w:t>1.</w:t>
             </w:r>
             <w:r>
               <w:rPr>
-                <w:rFonts w:eastAsiaTheme="minorEastAsia"/>
-                <w:sz w:val="26"/>
-                <w:szCs w:val="26"/>
+                <w:rFonts w:asciiTheme="minorHAnsi" w:eastAsiaTheme="minorEastAsia" w:hAnsiTheme="minorHAnsi"/>
+                <w:bCs w:val="0"/>
+                <w:sz w:val="22"/>
+                <w:szCs w:val="22"/>
                 <w:lang w:eastAsia="cs-CZ"/>
               </w:rPr>
               <w:tab/>
@@ -567,28 +563,26 @@
             <w:r>
               <w:rPr>
                 <w:rStyle w:val="Hypertextovodkaz"/>
-                <w:sz w:val="26"/>
-                <w:szCs w:val="26"/>
-                <w:u w:val="none"/>
-              </w:rPr>
-              <w:t xml:space="preserve">Úvod </w:t>
-            </w:r>
-            <w:r>
-              <w:rPr>
-                <w:b w:val="0"/>
-                <w:webHidden/>
-                <w:sz w:val="26"/>
-                <w:szCs w:val="26"/>
+              </w:rPr>
+              <w:t>Úvod</w:t>
+            </w:r>
+            <w:r>
+              <w:rPr>
+                <w:rStyle w:val="Hypertextovodkaz"/>
+              </w:rPr>
+              <w:t xml:space="preserve"> </w:t>
+            </w:r>
+            <w:r>
+              <w:rPr>
+                <w:b w:val="0"/>
+                <w:webHidden/>
               </w:rPr>
               <w:tab/>
             </w:r>
             <w:r>
               <w:rPr>
                 <w:b w:val="0"/>
-                <w:caps/>
-                <w:webHidden/>
-                <w:sz w:val="26"/>
-                <w:szCs w:val="26"/>
+                <w:webHidden/>
               </w:rPr>
               <w:fldChar w:fldCharType="begin"/>
             </w:r>
@@ -596,27 +590,19 @@
               <w:rPr>
                 <w:b w:val="0"/>
                 <w:webHidden/>
-                <w:sz w:val="26"/>
-                <w:szCs w:val="26"/>
-              </w:rPr>
-              <w:instrText xml:space="preserve"> PAGEREF _Toc387588612 \h </w:instrText>
-            </w:r>
-            <w:r>
-              <w:rPr>
-                <w:b w:val="0"/>
-                <w:caps/>
-                <w:webHidden/>
-                <w:sz w:val="26"/>
-                <w:szCs w:val="26"/>
-              </w:rPr>
-            </w:r>
-            <w:r>
-              <w:rPr>
-                <w:b w:val="0"/>
-                <w:caps/>
-                <w:webHidden/>
-                <w:sz w:val="26"/>
-                <w:szCs w:val="26"/>
+              </w:rPr>
+              <w:instrText xml:space="preserve"> PAGEREF _Toc387612240 \h </w:instrText>
+            </w:r>
+            <w:r>
+              <w:rPr>
+                <w:b w:val="0"/>
+                <w:webHidden/>
+              </w:rPr>
+            </w:r>
+            <w:r>
+              <w:rPr>
+                <w:b w:val="0"/>
+                <w:webHidden/>
               </w:rPr>
               <w:fldChar w:fldCharType="separate"/>
             </w:r>
@@ -624,18 +610,13 @@
               <w:rPr>
                 <w:b w:val="0"/>
                 <w:webHidden/>
-                <w:sz w:val="26"/>
-                <w:szCs w:val="26"/>
               </w:rPr>
               <w:t>2</w:t>
             </w:r>
             <w:r>
               <w:rPr>
                 <w:b w:val="0"/>
-                <w:caps/>
-                <w:webHidden/>
-                <w:sz w:val="26"/>
-                <w:szCs w:val="26"/>
+                <w:webHidden/>
               </w:rPr>
               <w:fldChar w:fldCharType="end"/>
             </w:r>
@@ -645,18 +626,28 @@
           <w:pPr>
             <w:pStyle w:val="Obsah2"/>
             <w:rPr>
-              <w:rFonts w:eastAsiaTheme="minorEastAsia"/>
+              <w:rFonts w:asciiTheme="minorHAnsi" w:eastAsiaTheme="minorEastAsia" w:hAnsiTheme="minorHAnsi"/>
+              <w:b w:val="0"/>
+              <w:bCs w:val="0"/>
+              <w:sz w:val="22"/>
+              <w:szCs w:val="22"/>
               <w:lang w:eastAsia="cs-CZ"/>
             </w:rPr>
           </w:pPr>
-          <w:hyperlink w:anchor="_Toc387588613" w:history="1">
+          <w:hyperlink w:anchor="_Toc387612241" w:history="1">
             <w:r>
               <w:rPr>
                 <w:rStyle w:val="Hypertextovodkaz"/>
                 <w:b w:val="0"/>
-                <w:u w:val="none"/>
-              </w:rPr>
-              <w:t xml:space="preserve">Obecné zadání </w:t>
+              </w:rPr>
+              <w:t>Obecné zadání</w:t>
+            </w:r>
+            <w:r>
+              <w:rPr>
+                <w:rStyle w:val="Hypertextovodkaz"/>
+                <w:b w:val="0"/>
+              </w:rPr>
+              <w:t xml:space="preserve"> </w:t>
             </w:r>
             <w:r>
               <w:rPr>
@@ -677,7 +668,7 @@
                 <w:b w:val="0"/>
                 <w:webHidden/>
               </w:rPr>
-              <w:instrText xml:space="preserve"> PAGEREF _Toc387588613 \h </w:instrText>
+              <w:instrText xml:space="preserve"> PAGEREF _Toc387612241 \h </w:instrText>
             </w:r>
             <w:r>
               <w:rPr>
@@ -712,105 +703,88 @@
           <w:pPr>
             <w:pStyle w:val="Obsah1"/>
             <w:rPr>
-              <w:rStyle w:val="Hypertextovodkaz"/>
-              <w:sz w:val="26"/>
-              <w:szCs w:val="26"/>
-              <w:u w:val="none"/>
+              <w:rFonts w:asciiTheme="minorHAnsi" w:eastAsiaTheme="minorEastAsia" w:hAnsiTheme="minorHAnsi"/>
+              <w:b w:val="0"/>
+              <w:bCs w:val="0"/>
+              <w:sz w:val="22"/>
+              <w:szCs w:val="22"/>
+              <w:lang w:eastAsia="cs-CZ"/>
             </w:rPr>
           </w:pPr>
-          <w:hyperlink w:anchor="_Toc387588614" w:history="1">
+          <w:hyperlink w:anchor="_Toc387612242" w:history="1">
             <w:r>
               <w:rPr>
                 <w:rStyle w:val="Hypertextovodkaz"/>
-                <w:sz w:val="26"/>
-                <w:szCs w:val="26"/>
-                <w:u w:val="none"/>
               </w:rPr>
               <w:t>2.</w:t>
             </w:r>
             <w:r>
               <w:rPr>
+                <w:rFonts w:asciiTheme="minorHAnsi" w:eastAsiaTheme="minorEastAsia" w:hAnsiTheme="minorHAnsi"/>
+                <w:bCs w:val="0"/>
+                <w:sz w:val="22"/>
+                <w:szCs w:val="22"/>
+                <w:lang w:eastAsia="cs-CZ"/>
+              </w:rPr>
+              <w:tab/>
+            </w:r>
+            <w:r>
+              <w:rPr>
                 <w:rStyle w:val="Hypertextovodkaz"/>
-                <w:sz w:val="26"/>
-                <w:szCs w:val="26"/>
-                <w:u w:val="none"/>
+              </w:rPr>
+              <w:t>Vyhodnocení teoretické části</w:t>
+            </w:r>
+            <w:r>
+              <w:rPr>
+                <w:rStyle w:val="Hypertextovodkaz"/>
+              </w:rPr>
+              <w:t xml:space="preserve"> </w:t>
+            </w:r>
+            <w:r>
+              <w:rPr>
+                <w:b w:val="0"/>
+                <w:webHidden/>
               </w:rPr>
               <w:tab/>
-              <w:t xml:space="preserve">Vyhodnocení teoretické části </w:t>
-            </w:r>
-            <w:r>
-              <w:rPr>
-                <w:rStyle w:val="Hypertextovodkaz"/>
-                <w:b w:val="0"/>
-                <w:webHidden/>
-                <w:sz w:val="26"/>
-                <w:szCs w:val="26"/>
-                <w:u w:val="none"/>
-              </w:rPr>
-              <w:tab/>
-            </w:r>
-            <w:r>
-              <w:rPr>
-                <w:rStyle w:val="Hypertextovodkaz"/>
-                <w:b w:val="0"/>
-                <w:webHidden/>
-                <w:sz w:val="26"/>
-                <w:szCs w:val="26"/>
-                <w:u w:val="none"/>
+            </w:r>
+            <w:r>
+              <w:rPr>
+                <w:b w:val="0"/>
+                <w:webHidden/>
               </w:rPr>
               <w:fldChar w:fldCharType="begin"/>
             </w:r>
             <w:r>
               <w:rPr>
-                <w:rStyle w:val="Hypertextovodkaz"/>
-                <w:b w:val="0"/>
-                <w:webHidden/>
-                <w:sz w:val="26"/>
-                <w:szCs w:val="26"/>
-                <w:u w:val="none"/>
-              </w:rPr>
-              <w:instrText xml:space="preserve"> PAGEREF _Toc387588614 \h </w:instrText>
-            </w:r>
-            <w:r>
-              <w:rPr>
-                <w:rStyle w:val="Hypertextovodkaz"/>
-                <w:b w:val="0"/>
-                <w:webHidden/>
-                <w:sz w:val="26"/>
-                <w:szCs w:val="26"/>
-                <w:u w:val="none"/>
-              </w:rPr>
-            </w:r>
-            <w:r>
-              <w:rPr>
-                <w:rStyle w:val="Hypertextovodkaz"/>
-                <w:b w:val="0"/>
-                <w:webHidden/>
-                <w:sz w:val="26"/>
-                <w:szCs w:val="26"/>
-                <w:u w:val="none"/>
+                <w:b w:val="0"/>
+                <w:webHidden/>
+              </w:rPr>
+              <w:instrText xml:space="preserve"> PAGEREF _Toc387612242 \h </w:instrText>
+            </w:r>
+            <w:r>
+              <w:rPr>
+                <w:b w:val="0"/>
+                <w:webHidden/>
+              </w:rPr>
+            </w:r>
+            <w:r>
+              <w:rPr>
+                <w:b w:val="0"/>
+                <w:webHidden/>
               </w:rPr>
               <w:fldChar w:fldCharType="separate"/>
             </w:r>
             <w:r>
               <w:rPr>
-                <w:rStyle w:val="Hypertextovodkaz"/>
-                <w:b w:val="0"/>
-                <w:webHidden/>
-                <w:sz w:val="26"/>
-                <w:szCs w:val="26"/>
-                <w:u w:val="none"/>
+                <w:b w:val="0"/>
+                <w:webHidden/>
               </w:rPr>
               <w:t>3</w:t>
             </w:r>
             <w:r>
               <w:rPr>
-                <w:rStyle w:val="Hypertextovodkaz"/>
-                <w:b w:val="0"/>
-                <w:webHidden/>
-                <w:sz w:val="26"/>
-                <w:szCs w:val="26"/>
-                <w:u w:val="none"/>
+                <w:b w:val="0"/>
+                <w:webHidden/>
               </w:rPr>
               <w:fldChar w:fldCharType="end"/>
             </w:r>
@@ -820,79 +794,74 @@
           <w:pPr>
             <w:pStyle w:val="Obsah2"/>
             <w:rPr>
-              <w:rStyle w:val="Hypertextovodkaz"/>
+              <w:rFonts w:asciiTheme="minorHAnsi" w:eastAsiaTheme="minorEastAsia" w:hAnsiTheme="minorHAnsi"/>
               <w:b w:val="0"/>
-              <w:u w:val="none"/>
+              <w:bCs w:val="0"/>
+              <w:sz w:val="22"/>
+              <w:szCs w:val="22"/>
+              <w:lang w:eastAsia="cs-CZ"/>
             </w:rPr>
           </w:pPr>
-          <w:hyperlink w:anchor="_Toc387588615" w:history="1">
+          <w:hyperlink w:anchor="_Toc387612243" w:history="1">
             <w:r>
               <w:rPr>
                 <w:rStyle w:val="Hypertextovodkaz"/>
                 <w:b w:val="0"/>
-                <w:u w:val="none"/>
-              </w:rPr>
-              <w:t xml:space="preserve">Základní informace </w:t>
+              </w:rPr>
+              <w:t>Základní informace</w:t>
             </w:r>
             <w:r>
               <w:rPr>
                 <w:rStyle w:val="Hypertextovodkaz"/>
                 <w:b w:val="0"/>
-                <w:webHidden/>
-                <w:u w:val="none"/>
+              </w:rPr>
+              <w:t xml:space="preserve"> </w:t>
+            </w:r>
+            <w:r>
+              <w:rPr>
+                <w:b w:val="0"/>
+                <w:webHidden/>
               </w:rPr>
               <w:tab/>
             </w:r>
             <w:r>
               <w:rPr>
-                <w:rStyle w:val="Hypertextovodkaz"/>
-                <w:b w:val="0"/>
-                <w:webHidden/>
-                <w:u w:val="none"/>
+                <w:b w:val="0"/>
+                <w:webHidden/>
               </w:rPr>
               <w:fldChar w:fldCharType="begin"/>
             </w:r>
             <w:r>
               <w:rPr>
-                <w:rStyle w:val="Hypertextovodkaz"/>
-                <w:b w:val="0"/>
-                <w:webHidden/>
-                <w:u w:val="none"/>
-              </w:rPr>
-              <w:instrText xml:space="preserve"> PAGEREF _Toc387588615 \h </w:instrText>
-            </w:r>
-            <w:r>
-              <w:rPr>
-                <w:rStyle w:val="Hypertextovodkaz"/>
-                <w:b w:val="0"/>
-                <w:webHidden/>
-                <w:u w:val="none"/>
-              </w:rPr>
-            </w:r>
-            <w:r>
-              <w:rPr>
-                <w:rStyle w:val="Hypertextovodkaz"/>
-                <w:b w:val="0"/>
-                <w:webHidden/>
-                <w:u w:val="none"/>
+                <w:b w:val="0"/>
+                <w:webHidden/>
+              </w:rPr>
+              <w:instrText xml:space="preserve"> PAGEREF _Toc387612243 \h </w:instrText>
+            </w:r>
+            <w:r>
+              <w:rPr>
+                <w:b w:val="0"/>
+                <w:webHidden/>
+              </w:rPr>
+            </w:r>
+            <w:r>
+              <w:rPr>
+                <w:b w:val="0"/>
+                <w:webHidden/>
               </w:rPr>
               <w:fldChar w:fldCharType="separate"/>
             </w:r>
             <w:r>
               <w:rPr>
-                <w:rStyle w:val="Hypertextovodkaz"/>
-                <w:b w:val="0"/>
-                <w:webHidden/>
-                <w:u w:val="none"/>
+                <w:b w:val="0"/>
+                <w:webHidden/>
               </w:rPr>
               <w:t>3</w:t>
             </w:r>
             <w:r>
               <w:rPr>
-                <w:rStyle w:val="Hypertextovodkaz"/>
-                <w:b w:val="0"/>
-                <w:webHidden/>
-                <w:u w:val="none"/>
+                <w:b w:val="0"/>
+                <w:webHidden/>
               </w:rPr>
               <w:fldChar w:fldCharType="end"/>
             </w:r>
@@ -902,79 +871,74 @@
           <w:pPr>
             <w:pStyle w:val="Obsah2"/>
             <w:rPr>
-              <w:rStyle w:val="Hypertextovodkaz"/>
+              <w:rFonts w:asciiTheme="minorHAnsi" w:eastAsiaTheme="minorEastAsia" w:hAnsiTheme="minorHAnsi"/>
               <w:b w:val="0"/>
-              <w:u w:val="none"/>
+              <w:bCs w:val="0"/>
+              <w:sz w:val="22"/>
+              <w:szCs w:val="22"/>
+              <w:lang w:eastAsia="cs-CZ"/>
             </w:rPr>
           </w:pPr>
-          <w:hyperlink w:anchor="_Toc387588616" w:history="1">
+          <w:hyperlink w:anchor="_Toc387612244" w:history="1">
             <w:r>
               <w:rPr>
                 <w:rStyle w:val="Hypertextovodkaz"/>
                 <w:b w:val="0"/>
-                <w:u w:val="none"/>
-              </w:rPr>
-              <w:t xml:space="preserve">Význam propojení </w:t>
+              </w:rPr>
+              <w:t>Význam propojení</w:t>
             </w:r>
             <w:r>
               <w:rPr>
                 <w:rStyle w:val="Hypertextovodkaz"/>
                 <w:b w:val="0"/>
-                <w:webHidden/>
-                <w:u w:val="none"/>
+              </w:rPr>
+              <w:t xml:space="preserve"> </w:t>
+            </w:r>
+            <w:r>
+              <w:rPr>
+                <w:b w:val="0"/>
+                <w:webHidden/>
               </w:rPr>
               <w:tab/>
             </w:r>
             <w:r>
               <w:rPr>
-                <w:rStyle w:val="Hypertextovodkaz"/>
-                <w:b w:val="0"/>
-                <w:webHidden/>
-                <w:u w:val="none"/>
+                <w:b w:val="0"/>
+                <w:webHidden/>
               </w:rPr>
               <w:fldChar w:fldCharType="begin"/>
             </w:r>
             <w:r>
               <w:rPr>
-                <w:rStyle w:val="Hypertextovodkaz"/>
-                <w:b w:val="0"/>
-                <w:webHidden/>
-                <w:u w:val="none"/>
-              </w:rPr>
-              <w:instrText xml:space="preserve"> PAGEREF _Toc387588616 \h </w:instrText>
-            </w:r>
-            <w:r>
-              <w:rPr>
-                <w:rStyle w:val="Hypertextovodkaz"/>
-                <w:b w:val="0"/>
-                <w:webHidden/>
-                <w:u w:val="none"/>
-              </w:rPr>
-            </w:r>
-            <w:r>
-              <w:rPr>
-                <w:rStyle w:val="Hypertextovodkaz"/>
-                <w:b w:val="0"/>
-                <w:webHidden/>
-                <w:u w:val="none"/>
+                <w:b w:val="0"/>
+                <w:webHidden/>
+              </w:rPr>
+              <w:instrText xml:space="preserve"> PAGEREF _Toc387612244 \h </w:instrText>
+            </w:r>
+            <w:r>
+              <w:rPr>
+                <w:b w:val="0"/>
+                <w:webHidden/>
+              </w:rPr>
+            </w:r>
+            <w:r>
+              <w:rPr>
+                <w:b w:val="0"/>
+                <w:webHidden/>
               </w:rPr>
               <w:fldChar w:fldCharType="separate"/>
             </w:r>
             <w:r>
               <w:rPr>
-                <w:rStyle w:val="Hypertextovodkaz"/>
-                <w:b w:val="0"/>
-                <w:webHidden/>
-                <w:u w:val="none"/>
+                <w:b w:val="0"/>
+                <w:webHidden/>
               </w:rPr>
               <w:t>3</w:t>
             </w:r>
             <w:r>
               <w:rPr>
-                <w:rStyle w:val="Hypertextovodkaz"/>
-                <w:b w:val="0"/>
-                <w:webHidden/>
-                <w:u w:val="none"/>
+                <w:b w:val="0"/>
+                <w:webHidden/>
               </w:rPr>
               <w:fldChar w:fldCharType="end"/>
             </w:r>
@@ -984,79 +948,74 @@
           <w:pPr>
             <w:pStyle w:val="Obsah2"/>
             <w:rPr>
-              <w:rStyle w:val="Hypertextovodkaz"/>
+              <w:rFonts w:asciiTheme="minorHAnsi" w:eastAsiaTheme="minorEastAsia" w:hAnsiTheme="minorHAnsi"/>
               <w:b w:val="0"/>
-              <w:u w:val="none"/>
+              <w:bCs w:val="0"/>
+              <w:sz w:val="22"/>
+              <w:szCs w:val="22"/>
+              <w:lang w:eastAsia="cs-CZ"/>
             </w:rPr>
           </w:pPr>
-          <w:hyperlink w:anchor="_Toc387588617" w:history="1">
+          <w:hyperlink w:anchor="_Toc387612245" w:history="1">
             <w:r>
               <w:rPr>
                 <w:rStyle w:val="Hypertextovodkaz"/>
                 <w:b w:val="0"/>
-                <w:u w:val="none"/>
-              </w:rPr>
-              <w:t xml:space="preserve">Využití nástroje BCILab </w:t>
+              </w:rPr>
+              <w:t>Využití nástroje BCILab</w:t>
             </w:r>
             <w:r>
               <w:rPr>
                 <w:rStyle w:val="Hypertextovodkaz"/>
                 <w:b w:val="0"/>
-                <w:webHidden/>
-                <w:u w:val="none"/>
+              </w:rPr>
+              <w:t xml:space="preserve"> </w:t>
+            </w:r>
+            <w:r>
+              <w:rPr>
+                <w:b w:val="0"/>
+                <w:webHidden/>
               </w:rPr>
               <w:tab/>
             </w:r>
             <w:r>
               <w:rPr>
-                <w:rStyle w:val="Hypertextovodkaz"/>
-                <w:b w:val="0"/>
-                <w:webHidden/>
-                <w:u w:val="none"/>
+                <w:b w:val="0"/>
+                <w:webHidden/>
               </w:rPr>
               <w:fldChar w:fldCharType="begin"/>
             </w:r>
             <w:r>
               <w:rPr>
-                <w:rStyle w:val="Hypertextovodkaz"/>
-                <w:b w:val="0"/>
-                <w:webHidden/>
-                <w:u w:val="none"/>
-              </w:rPr>
-              <w:instrText xml:space="preserve"> PAGEREF _Toc387588617 \h </w:instrText>
-            </w:r>
-            <w:r>
-              <w:rPr>
-                <w:rStyle w:val="Hypertextovodkaz"/>
-                <w:b w:val="0"/>
-                <w:webHidden/>
-                <w:u w:val="none"/>
-              </w:rPr>
-            </w:r>
-            <w:r>
-              <w:rPr>
-                <w:rStyle w:val="Hypertextovodkaz"/>
-                <w:b w:val="0"/>
-                <w:webHidden/>
-                <w:u w:val="none"/>
+                <w:b w:val="0"/>
+                <w:webHidden/>
+              </w:rPr>
+              <w:instrText xml:space="preserve"> PAGEREF _Toc387612245 \h </w:instrText>
+            </w:r>
+            <w:r>
+              <w:rPr>
+                <w:b w:val="0"/>
+                <w:webHidden/>
+              </w:rPr>
+            </w:r>
+            <w:r>
+              <w:rPr>
+                <w:b w:val="0"/>
+                <w:webHidden/>
               </w:rPr>
               <w:fldChar w:fldCharType="separate"/>
             </w:r>
             <w:r>
               <w:rPr>
-                <w:rStyle w:val="Hypertextovodkaz"/>
-                <w:b w:val="0"/>
-                <w:webHidden/>
-                <w:u w:val="none"/>
+                <w:b w:val="0"/>
+                <w:webHidden/>
               </w:rPr>
               <w:t>4</w:t>
             </w:r>
             <w:r>
               <w:rPr>
-                <w:rStyle w:val="Hypertextovodkaz"/>
-                <w:b w:val="0"/>
-                <w:webHidden/>
-                <w:u w:val="none"/>
+                <w:b w:val="0"/>
+                <w:webHidden/>
               </w:rPr>
               <w:fldChar w:fldCharType="end"/>
             </w:r>
@@ -1066,105 +1025,88 @@
           <w:pPr>
             <w:pStyle w:val="Obsah1"/>
             <w:rPr>
-              <w:rStyle w:val="Hypertextovodkaz"/>
-              <w:sz w:val="26"/>
-              <w:szCs w:val="26"/>
-              <w:u w:val="none"/>
+              <w:rFonts w:asciiTheme="minorHAnsi" w:eastAsiaTheme="minorEastAsia" w:hAnsiTheme="minorHAnsi"/>
+              <w:b w:val="0"/>
+              <w:bCs w:val="0"/>
+              <w:sz w:val="22"/>
+              <w:szCs w:val="22"/>
+              <w:lang w:eastAsia="cs-CZ"/>
             </w:rPr>
           </w:pPr>
-          <w:hyperlink w:anchor="_Toc387588618" w:history="1">
+          <w:hyperlink w:anchor="_Toc387612246" w:history="1">
             <w:r>
               <w:rPr>
                 <w:rStyle w:val="Hypertextovodkaz"/>
-                <w:sz w:val="26"/>
-                <w:szCs w:val="26"/>
-                <w:u w:val="none"/>
               </w:rPr>
               <w:t>3.</w:t>
             </w:r>
             <w:r>
               <w:rPr>
+                <w:rFonts w:asciiTheme="minorHAnsi" w:eastAsiaTheme="minorEastAsia" w:hAnsiTheme="minorHAnsi"/>
+                <w:bCs w:val="0"/>
+                <w:sz w:val="22"/>
+                <w:szCs w:val="22"/>
+                <w:lang w:eastAsia="cs-CZ"/>
+              </w:rPr>
+              <w:tab/>
+            </w:r>
+            <w:r>
+              <w:rPr>
                 <w:rStyle w:val="Hypertextovodkaz"/>
-                <w:sz w:val="26"/>
-                <w:szCs w:val="26"/>
-                <w:u w:val="none"/>
+              </w:rPr>
+              <w:t>Vytvoření BCI aplikace</w:t>
+            </w:r>
+            <w:r>
+              <w:rPr>
+                <w:rStyle w:val="Hypertextovodkaz"/>
+              </w:rPr>
+              <w:t xml:space="preserve"> </w:t>
+            </w:r>
+            <w:r>
+              <w:rPr>
+                <w:b w:val="0"/>
+                <w:webHidden/>
               </w:rPr>
               <w:tab/>
-              <w:t xml:space="preserve">Vytvoření BCI aplikace </w:t>
-            </w:r>
-            <w:r>
-              <w:rPr>
-                <w:rStyle w:val="Hypertextovodkaz"/>
-                <w:b w:val="0"/>
-                <w:webHidden/>
-                <w:sz w:val="26"/>
-                <w:szCs w:val="26"/>
-                <w:u w:val="none"/>
-              </w:rPr>
-              <w:tab/>
-            </w:r>
-            <w:r>
-              <w:rPr>
-                <w:rStyle w:val="Hypertextovodkaz"/>
-                <w:b w:val="0"/>
-                <w:webHidden/>
-                <w:sz w:val="26"/>
-                <w:szCs w:val="26"/>
-                <w:u w:val="none"/>
+            </w:r>
+            <w:r>
+              <w:rPr>
+                <w:b w:val="0"/>
+                <w:webHidden/>
               </w:rPr>
               <w:fldChar w:fldCharType="begin"/>
             </w:r>
             <w:r>
               <w:rPr>
-                <w:rStyle w:val="Hypertextovodkaz"/>
-                <w:b w:val="0"/>
-                <w:webHidden/>
-                <w:sz w:val="26"/>
-                <w:szCs w:val="26"/>
-                <w:u w:val="none"/>
-              </w:rPr>
-              <w:instrText xml:space="preserve"> PAGEREF _Toc387588618 \h </w:instrText>
-            </w:r>
-            <w:r>
-              <w:rPr>
-                <w:rStyle w:val="Hypertextovodkaz"/>
-                <w:b w:val="0"/>
-                <w:webHidden/>
-                <w:sz w:val="26"/>
-                <w:szCs w:val="26"/>
-                <w:u w:val="none"/>
-              </w:rPr>
-            </w:r>
-            <w:r>
-              <w:rPr>
-                <w:rStyle w:val="Hypertextovodkaz"/>
-                <w:b w:val="0"/>
-                <w:webHidden/>
-                <w:sz w:val="26"/>
-                <w:szCs w:val="26"/>
-                <w:u w:val="none"/>
+                <w:b w:val="0"/>
+                <w:webHidden/>
+              </w:rPr>
+              <w:instrText xml:space="preserve"> PAGEREF _Toc387612246 \h </w:instrText>
+            </w:r>
+            <w:r>
+              <w:rPr>
+                <w:b w:val="0"/>
+                <w:webHidden/>
+              </w:rPr>
+            </w:r>
+            <w:r>
+              <w:rPr>
+                <w:b w:val="0"/>
+                <w:webHidden/>
               </w:rPr>
               <w:fldChar w:fldCharType="separate"/>
             </w:r>
             <w:r>
               <w:rPr>
-                <w:rStyle w:val="Hypertextovodkaz"/>
-                <w:b w:val="0"/>
-                <w:webHidden/>
-                <w:sz w:val="26"/>
-                <w:szCs w:val="26"/>
-                <w:u w:val="none"/>
+                <w:b w:val="0"/>
+                <w:webHidden/>
               </w:rPr>
               <w:t>5</w:t>
             </w:r>
             <w:r>
               <w:rPr>
-                <w:rStyle w:val="Hypertextovodkaz"/>
-                <w:b w:val="0"/>
-                <w:webHidden/>
-                <w:sz w:val="26"/>
-                <w:szCs w:val="26"/>
-                <w:u w:val="none"/>
+                <w:b w:val="0"/>
+                <w:webHidden/>
               </w:rPr>
               <w:fldChar w:fldCharType="end"/>
             </w:r>
@@ -1174,19 +1116,28 @@
           <w:pPr>
             <w:pStyle w:val="Obsah2"/>
             <w:rPr>
-              <w:rFonts w:eastAsiaTheme="minorEastAsia"/>
+              <w:rFonts w:asciiTheme="minorHAnsi" w:eastAsiaTheme="minorEastAsia" w:hAnsiTheme="minorHAnsi"/>
+              <w:b w:val="0"/>
+              <w:bCs w:val="0"/>
+              <w:sz w:val="22"/>
               <w:szCs w:val="22"/>
               <w:lang w:eastAsia="cs-CZ"/>
             </w:rPr>
           </w:pPr>
-          <w:hyperlink w:anchor="_Toc387588619" w:history="1">
+          <w:hyperlink w:anchor="_Toc387612247" w:history="1">
             <w:r>
               <w:rPr>
                 <w:rStyle w:val="Hypertextovodkaz"/>
                 <w:b w:val="0"/>
-                <w:u w:val="none"/>
-              </w:rPr>
-              <w:t xml:space="preserve">Popis aplikace </w:t>
+              </w:rPr>
+              <w:t>Popis aplikace</w:t>
+            </w:r>
+            <w:r>
+              <w:rPr>
+                <w:rStyle w:val="Hypertextovodkaz"/>
+                <w:b w:val="0"/>
+              </w:rPr>
+              <w:t xml:space="preserve"> </w:t>
             </w:r>
             <w:r>
               <w:rPr>
@@ -1199,7 +1150,6 @@
               <w:rPr>
                 <w:b w:val="0"/>
                 <w:webHidden/>
-                <w:sz w:val="22"/>
               </w:rPr>
               <w:fldChar w:fldCharType="begin"/>
             </w:r>
@@ -1207,22 +1157,19 @@
               <w:rPr>
                 <w:b w:val="0"/>
                 <w:webHidden/>
-                <w:sz w:val="22"/>
-              </w:rPr>
-              <w:instrText xml:space="preserve"> PAGEREF _Toc387588619 \h </w:instrText>
-            </w:r>
-            <w:r>
-              <w:rPr>
-                <w:b w:val="0"/>
-                <w:webHidden/>
-                <w:sz w:val="22"/>
-              </w:rPr>
-            </w:r>
-            <w:r>
-              <w:rPr>
-                <w:b w:val="0"/>
-                <w:webHidden/>
-                <w:sz w:val="22"/>
+              </w:rPr>
+              <w:instrText xml:space="preserve"> PAGEREF _Toc387612247 \h </w:instrText>
+            </w:r>
+            <w:r>
+              <w:rPr>
+                <w:b w:val="0"/>
+                <w:webHidden/>
+              </w:rPr>
+            </w:r>
+            <w:r>
+              <w:rPr>
+                <w:b w:val="0"/>
+                <w:webHidden/>
               </w:rPr>
               <w:fldChar w:fldCharType="separate"/>
             </w:r>
@@ -1230,7 +1177,6 @@
               <w:rPr>
                 <w:b w:val="0"/>
                 <w:webHidden/>
-                <w:sz w:val="22"/>
               </w:rPr>
               <w:t>5</w:t>
             </w:r>
@@ -1238,7 +1184,6 @@
               <w:rPr>
                 <w:b w:val="0"/>
                 <w:webHidden/>
-                <w:sz w:val="22"/>
               </w:rPr>
               <w:fldChar w:fldCharType="end"/>
             </w:r>
@@ -1248,19 +1193,28 @@
           <w:pPr>
             <w:pStyle w:val="Obsah2"/>
             <w:rPr>
-              <w:rFonts w:eastAsiaTheme="minorEastAsia"/>
+              <w:rFonts w:asciiTheme="minorHAnsi" w:eastAsiaTheme="minorEastAsia" w:hAnsiTheme="minorHAnsi"/>
+              <w:b w:val="0"/>
+              <w:bCs w:val="0"/>
+              <w:sz w:val="22"/>
               <w:szCs w:val="22"/>
               <w:lang w:eastAsia="cs-CZ"/>
             </w:rPr>
           </w:pPr>
-          <w:hyperlink w:anchor="_Toc387588620" w:history="1">
+          <w:hyperlink w:anchor="_Toc387612248" w:history="1">
             <w:r>
               <w:rPr>
                 <w:rStyle w:val="Hypertextovodkaz"/>
                 <w:b w:val="0"/>
-                <w:u w:val="none"/>
-              </w:rPr>
-              <w:t xml:space="preserve">Obsluha aplikace </w:t>
+              </w:rPr>
+              <w:t>Obsluha aplikace</w:t>
+            </w:r>
+            <w:r>
+              <w:rPr>
+                <w:rStyle w:val="Hypertextovodkaz"/>
+                <w:b w:val="0"/>
+              </w:rPr>
+              <w:t xml:space="preserve"> </w:t>
             </w:r>
             <w:r>
               <w:rPr>
@@ -1273,7 +1227,97 @@
               <w:rPr>
                 <w:b w:val="0"/>
                 <w:webHidden/>
+              </w:rPr>
+              <w:fldChar w:fldCharType="begin"/>
+            </w:r>
+            <w:r>
+              <w:rPr>
+                <w:b w:val="0"/>
+                <w:webHidden/>
+              </w:rPr>
+              <w:instrText xml:space="preserve"> PAGEREF _Toc387612248 \h </w:instrText>
+            </w:r>
+            <w:r>
+              <w:rPr>
+                <w:b w:val="0"/>
+                <w:webHidden/>
+              </w:rPr>
+            </w:r>
+            <w:r>
+              <w:rPr>
+                <w:b w:val="0"/>
+                <w:webHidden/>
+              </w:rPr>
+              <w:fldChar w:fldCharType="separate"/>
+            </w:r>
+            <w:r>
+              <w:rPr>
+                <w:b w:val="0"/>
+                <w:webHidden/>
+              </w:rPr>
+              <w:t>5</w:t>
+            </w:r>
+            <w:r>
+              <w:rPr>
+                <w:b w:val="0"/>
+                <w:webHidden/>
+              </w:rPr>
+              <w:fldChar w:fldCharType="end"/>
+            </w:r>
+          </w:hyperlink>
+        </w:p>
+        <w:p>
+          <w:pPr>
+            <w:pStyle w:val="Obsah1"/>
+            <w:rPr>
+              <w:rFonts w:asciiTheme="minorHAnsi" w:eastAsiaTheme="minorEastAsia" w:hAnsiTheme="minorHAnsi"/>
+              <w:b w:val="0"/>
+              <w:bCs w:val="0"/>
+              <w:sz w:val="22"/>
+              <w:szCs w:val="22"/>
+              <w:lang w:eastAsia="cs-CZ"/>
+            </w:rPr>
+          </w:pPr>
+          <w:hyperlink w:anchor="_Toc387612249" w:history="1">
+            <w:r>
+              <w:rPr>
+                <w:rStyle w:val="Hypertextovodkaz"/>
+              </w:rPr>
+              <w:t>4.</w:t>
+            </w:r>
+            <w:r>
+              <w:rPr>
+                <w:rFonts w:asciiTheme="minorHAnsi" w:eastAsiaTheme="minorEastAsia" w:hAnsiTheme="minorHAnsi"/>
+                <w:bCs w:val="0"/>
                 <w:sz w:val="22"/>
+                <w:szCs w:val="22"/>
+                <w:lang w:eastAsia="cs-CZ"/>
+              </w:rPr>
+              <w:tab/>
+            </w:r>
+            <w:r>
+              <w:rPr>
+                <w:rStyle w:val="Hypertextovodkaz"/>
+              </w:rPr>
+              <w:t>Příloha</w:t>
+            </w:r>
+            <w:r>
+              <w:rPr>
+                <w:rStyle w:val="Hypertextovodkaz"/>
+              </w:rPr>
+              <w:t xml:space="preserve"> </w:t>
+            </w:r>
+            <w:r>
+              <w:rPr>
+                <w:b w:val="0"/>
+                <w:webHidden/>
+              </w:rPr>
+              <w:tab/>
+            </w:r>
+            <w:r>
+              <w:rPr>
+                <w:b w:val="0"/>
+                <w:webHidden/>
               </w:rPr>
               <w:fldChar w:fldCharType="begin"/>
             </w:r>
@@ -1281,22 +1325,19 @@
               <w:rPr>
                 <w:b w:val="0"/>
                 <w:webHidden/>
-                <w:sz w:val="22"/>
-              </w:rPr>
-              <w:instrText xml:space="preserve"> PAGEREF _Toc387588620 \h </w:instrText>
-            </w:r>
-            <w:r>
-              <w:rPr>
-                <w:b w:val="0"/>
-                <w:webHidden/>
-                <w:sz w:val="22"/>
-              </w:rPr>
-            </w:r>
-            <w:r>
-              <w:rPr>
-                <w:b w:val="0"/>
-                <w:webHidden/>
-                <w:sz w:val="22"/>
+              </w:rPr>
+              <w:instrText xml:space="preserve"> PAGEREF _Toc387612249 \h </w:instrText>
+            </w:r>
+            <w:r>
+              <w:rPr>
+                <w:b w:val="0"/>
+                <w:webHidden/>
+              </w:rPr>
+            </w:r>
+            <w:r>
+              <w:rPr>
+                <w:b w:val="0"/>
+                <w:webHidden/>
               </w:rPr>
               <w:fldChar w:fldCharType="separate"/>
             </w:r>
@@ -1304,15 +1345,13 @@
               <w:rPr>
                 <w:b w:val="0"/>
                 <w:webHidden/>
-                <w:sz w:val="22"/>
-              </w:rPr>
-              <w:t>5</w:t>
-            </w:r>
-            <w:r>
-              <w:rPr>
-                <w:b w:val="0"/>
-                <w:webHidden/>
-                <w:sz w:val="22"/>
+              </w:rPr>
+              <w:t>6</w:t>
+            </w:r>
+            <w:r>
+              <w:rPr>
+                <w:b w:val="0"/>
+                <w:webHidden/>
               </w:rPr>
               <w:fldChar w:fldCharType="end"/>
             </w:r>
@@ -1356,7 +1395,7 @@
       <w:pPr>
         <w:pStyle w:val="Nadpis1"/>
       </w:pPr>
-      <w:bookmarkStart w:id="1" w:name="_Toc387588612"/>
+      <w:bookmarkStart w:id="1" w:name="_Toc387612240"/>
       <w:r>
         <w:lastRenderedPageBreak/>
         <w:t>Úvod</w:t>
@@ -1387,7 +1426,7 @@
       </w:pPr>
       <w:bookmarkStart w:id="2" w:name="_Toc382491445"/>
       <w:bookmarkStart w:id="3" w:name="_Toc382491509"/>
-      <w:bookmarkStart w:id="4" w:name="_Toc387588613"/>
+      <w:bookmarkStart w:id="4" w:name="_Toc387612241"/>
       <w:r>
         <w:t>Obecné zadání</w:t>
       </w:r>
@@ -1504,7 +1543,7 @@
       <w:pPr>
         <w:pStyle w:val="Nadpis1"/>
       </w:pPr>
-      <w:bookmarkStart w:id="5" w:name="_Toc387588614"/>
+      <w:bookmarkStart w:id="5" w:name="_Toc387612242"/>
       <w:r>
         <w:lastRenderedPageBreak/>
         <w:t>Vyhodnocení</w:t>
@@ -1518,7 +1557,7 @@
       <w:pPr>
         <w:pStyle w:val="Nadpis2"/>
       </w:pPr>
-      <w:bookmarkStart w:id="6" w:name="_Toc387588615"/>
+      <w:bookmarkStart w:id="6" w:name="_Toc387612243"/>
       <w:r>
         <w:t>Základní informace</w:t>
       </w:r>
@@ -1874,7 +1913,7 @@
       <w:pPr>
         <w:pStyle w:val="Nadpis2"/>
       </w:pPr>
-      <w:bookmarkStart w:id="7" w:name="_Toc387588616"/>
+      <w:bookmarkStart w:id="7" w:name="_Toc387612244"/>
       <w:r>
         <w:t>Význam propojení</w:t>
       </w:r>
@@ -2019,12 +2058,40 @@
         <w:t xml:space="preserve">RAW </w:t>
       </w:r>
       <w:r>
-        <w:t>daty a rozpoznání je poměrně triviální záležitostí bez potřeby složitých algoritmů.</w:t>
+        <w:t>daty a rozpoznání je poměrně triviální záležitostí bez potřeby složitých algoritmů</w:t>
+      </w:r>
+      <w:r>
+        <w:t xml:space="preserve"> </w:t>
+      </w:r>
+      <w:r>
+        <w:t xml:space="preserve">(viz </w:t>
+      </w:r>
+      <w:r>
+        <w:t>též první</w:t>
+      </w:r>
+      <w:r>
+        <w:t xml:space="preserve"> obrázek v</w:t>
+      </w:r>
+      <w:r>
+        <w:t> </w:t>
+      </w:r>
+      <w:r>
+        <w:t>příloze</w:t>
+      </w:r>
+      <w:r>
+        <w:t xml:space="preserve"> zobrazující křivku s mrknutím</w:t>
+      </w:r>
+      <w:r>
+        <w:t>)</w:t>
+      </w:r>
+      <w:r>
+        <w:t>.</w:t>
       </w:r>
     </w:p>
     <w:p>
       <w:pPr>
         <w:pStyle w:val="Bezmezer"/>
+        <w:ind w:firstLine="0"/>
       </w:pPr>
     </w:p>
     <w:p>
@@ -2059,7 +2126,7 @@
       <w:pPr>
         <w:pStyle w:val="Nadpis2"/>
       </w:pPr>
-      <w:bookmarkStart w:id="8" w:name="_Toc387588617"/>
+      <w:bookmarkStart w:id="8" w:name="_Toc387612245"/>
       <w:r>
         <w:t xml:space="preserve">Využití nástroje </w:t>
       </w:r>
@@ -2271,12 +2338,11 @@
         <w:t>toto propojení prozatím nemá praktický význam a je prozatím nerealizovatelné.</w:t>
       </w:r>
     </w:p>
-    <w:p/>
     <w:p>
       <w:pPr>
         <w:pStyle w:val="Nadpis1"/>
       </w:pPr>
-      <w:bookmarkStart w:id="9" w:name="_Toc387588618"/>
+      <w:bookmarkStart w:id="9" w:name="_Toc387612246"/>
       <w:r>
         <w:lastRenderedPageBreak/>
         <w:t>Vytvoření BCI aplikace</w:t>
@@ -2337,7 +2403,7 @@
       <w:pPr>
         <w:pStyle w:val="Nadpis2"/>
       </w:pPr>
-      <w:bookmarkStart w:id="10" w:name="_Toc387588619"/>
+      <w:bookmarkStart w:id="10" w:name="_Toc387612247"/>
       <w:r>
         <w:t>Popis aplikace</w:t>
       </w:r>
@@ -2385,12 +2451,7 @@
         <w:t> – </w:t>
       </w:r>
       <w:r>
-        <w:t>detekci mrknutí. Ve chvíli detekce vy</w:t>
-      </w:r>
-      <w:bookmarkStart w:id="11" w:name="_GoBack"/>
-      <w:bookmarkEnd w:id="11"/>
-      <w:r>
-        <w:t>píše hlášku a provede akci</w:t>
+        <w:t>detekci mrknutí. Ve chvíli detekce vypíše hlášku a provede akci</w:t>
       </w:r>
       <w:r>
         <w:t> – </w:t>
@@ -2436,11 +2497,11 @@
       <w:pPr>
         <w:pStyle w:val="Nadpis2"/>
       </w:pPr>
-      <w:bookmarkStart w:id="12" w:name="_Toc387588620"/>
+      <w:bookmarkStart w:id="11" w:name="_Toc387612248"/>
       <w:r>
         <w:t>Obsluha aplikace</w:t>
       </w:r>
-      <w:bookmarkEnd w:id="12"/>
+      <w:bookmarkEnd w:id="11"/>
     </w:p>
     <w:p>
       <w:pPr>
@@ -2584,11 +2645,6 @@
       </w:r>
     </w:p>
     <w:p>
-      <w:pPr>
-        <w:rPr>
-          <w:rFonts w:ascii="Consolas" w:hAnsi="Consolas" w:cs="Consolas"/>
-        </w:rPr>
-      </w:pPr>
       <w:r>
         <w:t>V</w:t>
       </w:r>
@@ -2608,10 +2664,10 @@
       </w:r>
       <w:proofErr w:type="spellEnd"/>
       <w:r>
-        <w:t>, obvyklé rozmezí je 200-500), na začátku skriptů. Během testování nebylo potřeba tuto hodnotu měnit.</w:t>
-      </w:r>
-      <w:r>
-        <w:t xml:space="preserve"> Akci vyvolanou mrknutím lze snadno změnit úpravou skriptu </w:t>
+        <w:t>, obvyklé rozmezí je 200-500)</w:t>
+      </w:r>
+      <w:r>
+        <w:t xml:space="preserve"> a zapnutí/vypnutí vyvolání kliknutí myší (proměnná </w:t>
       </w:r>
       <w:proofErr w:type="spellStart"/>
       <w:r>
@@ -2619,19 +2675,203 @@
           <w:rFonts w:ascii="Consolas" w:hAnsi="Consolas" w:cs="Consolas"/>
           <w:sz w:val="22"/>
         </w:rPr>
-        <w:t>analyse.m</w:t>
+        <w:t>triggerMouseClick</w:t>
       </w:r>
       <w:proofErr w:type="spellEnd"/>
+      <w:r>
+        <w:t>)</w:t>
+      </w:r>
+      <w:r>
+        <w:t>, na začátku skriptů</w:t>
+      </w:r>
+      <w:r>
+        <w:t xml:space="preserve"> (viz druhý obrázek v příloze)</w:t>
+      </w:r>
+      <w:r>
+        <w:t xml:space="preserve">. Během testování nebylo potřeba </w:t>
+      </w:r>
+      <w:r>
+        <w:t xml:space="preserve">prahovou </w:t>
+      </w:r>
+      <w:r>
+        <w:t>hodnotu měnit.</w:t>
+      </w:r>
+      <w:r>
+        <w:t xml:space="preserve"> </w:t>
+      </w:r>
+    </w:p>
+    <w:p>
+      <w:pPr>
+        <w:pStyle w:val="Nadpis1"/>
+      </w:pPr>
+      <w:bookmarkStart w:id="12" w:name="_Toc387612249"/>
+      <w:r>
+        <w:lastRenderedPageBreak/>
+        <w:t>Příloha</w:t>
+      </w:r>
+      <w:bookmarkEnd w:id="12"/>
+    </w:p>
+    <w:p>
+      <w:pPr>
+        <w:rPr>
+          <w:rFonts w:ascii="Consolas" w:hAnsi="Consolas" w:cs="Consolas"/>
+        </w:rPr>
+      </w:pPr>
+      <w:r>
+        <w:rPr>
+          <w:noProof/>
+          <w:lang w:eastAsia="cs-CZ"/>
+        </w:rPr>
+        <w:drawing>
+          <wp:inline distT="0" distB="0" distL="0" distR="0" wp14:anchorId="695643E9" wp14:editId="2D7826A6">
+            <wp:extent cx="5334000" cy="4000500"/>
+            <wp:effectExtent l="0" t="0" r="0" b="0"/>
+            <wp:docPr id="1" name="Obrázek 1"/>
+            <wp:cNvGraphicFramePr>
+              <a:graphicFrameLocks xmlns:a="http://schemas.openxmlformats.org/drawingml/2006/main" noChangeAspect="1"/>
+            </wp:cNvGraphicFramePr>
+            <a:graphic xmlns:a="http://schemas.openxmlformats.org/drawingml/2006/main">
+              <a:graphicData uri="http://schemas.openxmlformats.org/drawingml/2006/picture">
+                <pic:pic xmlns:pic="http://schemas.openxmlformats.org/drawingml/2006/picture">
+                  <pic:nvPicPr>
+                    <pic:cNvPr id="0" name=""/>
+                    <pic:cNvPicPr/>
+                  </pic:nvPicPr>
+                  <pic:blipFill>
+                    <a:blip r:embed="rId9"/>
+                    <a:stretch>
+                      <a:fillRect/>
+                    </a:stretch>
+                  </pic:blipFill>
+                  <pic:spPr>
+                    <a:xfrm>
+                      <a:off x="0" y="0"/>
+                      <a:ext cx="5334000" cy="4000500"/>
+                    </a:xfrm>
+                    <a:prstGeom prst="rect">
+                      <a:avLst/>
+                    </a:prstGeom>
+                  </pic:spPr>
+                </pic:pic>
+              </a:graphicData>
+            </a:graphic>
+          </wp:inline>
+        </w:drawing>
+      </w:r>
+    </w:p>
+    <w:p>
+      <w:r>
+        <w:t xml:space="preserve">Ukázka grafu zobrazovaného skriptem </w:t>
+      </w:r>
+      <w:proofErr w:type="spellStart"/>
       <w:r>
         <w:rPr>
           <w:rFonts w:ascii="Consolas" w:hAnsi="Consolas" w:cs="Consolas"/>
           <w:sz w:val="22"/>
         </w:rPr>
+        <w:t>readRAW.m</w:t>
+      </w:r>
+      <w:proofErr w:type="spellEnd"/>
+      <w:r>
         <w:t>.</w:t>
       </w:r>
+      <w:r>
+        <w:t xml:space="preserve"> </w:t>
+      </w:r>
+      <w:r>
+        <w:t>Ostrá červená</w:t>
+      </w:r>
+      <w:r>
+        <w:t xml:space="preserve"> křivka</w:t>
+      </w:r>
+      <w:r>
+        <w:t xml:space="preserve"> </w:t>
+      </w:r>
+      <w:r>
+        <w:t>znázorňuje vyhodnocené mrknutí v určitém segmentu</w:t>
+      </w:r>
+      <w:r>
+        <w:t>, m</w:t>
+      </w:r>
+      <w:r>
+        <w:t>odrá křivka</w:t>
+      </w:r>
+      <w:bookmarkStart w:id="13" w:name="_GoBack"/>
+      <w:bookmarkEnd w:id="13"/>
+      <w:r>
+        <w:t xml:space="preserve"> </w:t>
+      </w:r>
+      <w:r>
+        <w:t>RAW data získaná ze snímače</w:t>
+      </w:r>
+      <w:r>
+        <w:t>.</w:t>
+      </w:r>
+    </w:p>
+    <w:p/>
+    <w:p>
+      <w:r>
+        <w:rPr>
+          <w:noProof/>
+          <w:lang w:eastAsia="cs-CZ"/>
+        </w:rPr>
+        <w:drawing>
+          <wp:inline distT="0" distB="0" distL="0" distR="0" wp14:anchorId="07589C1F" wp14:editId="6D6A13A5">
+            <wp:extent cx="5648325" cy="2343150"/>
+            <wp:effectExtent l="0" t="0" r="9525" b="0"/>
+            <wp:docPr id="2" name="Obrázek 2" descr="C:\Users\Uzivatel\Desktop\2014-05-11_23-00-38.png"/>
+            <wp:cNvGraphicFramePr>
+              <a:graphicFrameLocks xmlns:a="http://schemas.openxmlformats.org/drawingml/2006/main" noChangeAspect="1"/>
+            </wp:cNvGraphicFramePr>
+            <a:graphic xmlns:a="http://schemas.openxmlformats.org/drawingml/2006/main">
+              <a:graphicData uri="http://schemas.openxmlformats.org/drawingml/2006/picture">
+                <pic:pic xmlns:pic="http://schemas.openxmlformats.org/drawingml/2006/picture">
+                  <pic:nvPicPr>
+                    <pic:cNvPr id="0" name="Picture 1" descr="C:\Users\Uzivatel\Desktop\2014-05-11_23-00-38.png"/>
+                    <pic:cNvPicPr>
+                      <a:picLocks noChangeAspect="1" noChangeArrowheads="1"/>
+                    </pic:cNvPicPr>
+                  </pic:nvPicPr>
+                  <pic:blipFill>
+                    <a:blip r:embed="rId10">
+                      <a:extLst>
+                        <a:ext uri="{28A0092B-C50C-407E-A947-70E740481C1C}">
+                          <a14:useLocalDpi xmlns:a14="http://schemas.microsoft.com/office/drawing/2010/main" val="0"/>
+                        </a:ext>
+                      </a:extLst>
+                    </a:blip>
+                    <a:srcRect/>
+                    <a:stretch>
+                      <a:fillRect/>
+                    </a:stretch>
+                  </pic:blipFill>
+                  <pic:spPr bwMode="auto">
+                    <a:xfrm>
+                      <a:off x="0" y="0"/>
+                      <a:ext cx="5648325" cy="2343150"/>
+                    </a:xfrm>
+                    <a:prstGeom prst="rect">
+                      <a:avLst/>
+                    </a:prstGeom>
+                    <a:noFill/>
+                    <a:ln>
+                      <a:noFill/>
+                    </a:ln>
+                  </pic:spPr>
+                </pic:pic>
+              </a:graphicData>
+            </a:graphic>
+          </wp:inline>
+        </w:drawing>
+      </w:r>
+    </w:p>
+    <w:p>
+      <w:r>
+        <w:t>Část skriptu s nastavením.</w:t>
+      </w:r>
     </w:p>
     <w:sectPr>
-      <w:footerReference w:type="default" r:id="rId9"/>
+      <w:footerReference w:type="default" r:id="rId11"/>
       <w:pgSz w:w="11906" w:h="16838"/>
       <w:pgMar w:top="1418" w:right="1298" w:bottom="1418" w:left="1298" w:header="709" w:footer="709" w:gutter="0"/>
       <w:pgNumType w:start="0"/>
@@ -3167,7 +3407,6 @@
   <w:style w:type="character" w:default="1" w:styleId="Standardnpsmoodstavce">
     <w:name w:val="Default Paragraph Font"/>
     <w:uiPriority w:val="1"/>
-    <w:semiHidden/>
     <w:unhideWhenUsed/>
   </w:style>
   <w:style w:type="table" w:default="1" w:styleId="Normlntabulka">
@@ -3820,7 +4059,6 @@
   <w:style w:type="character" w:default="1" w:styleId="Standardnpsmoodstavce">
     <w:name w:val="Default Paragraph Font"/>
     <w:uiPriority w:val="1"/>
-    <w:semiHidden/>
     <w:unhideWhenUsed/>
   </w:style>
   <w:style w:type="table" w:default="1" w:styleId="Normlntabulka">
@@ -4535,7 +4773,7 @@
 </file>
 
 <file path=customXml/itemProps1.xml><?xml version="1.0" encoding="utf-8"?>
-<ds:datastoreItem xmlns:ds="http://schemas.openxmlformats.org/officeDocument/2006/customXml" ds:itemID="{0BB0FB0C-B981-4103-82C9-1BDF8EF6E6A3}">
+<ds:datastoreItem xmlns:ds="http://schemas.openxmlformats.org/officeDocument/2006/customXml" ds:itemID="{D87DCAD6-2280-41CC-92FD-97C3316819E2}">
   <ds:schemaRefs>
     <ds:schemaRef ds:uri="http://schemas.openxmlformats.org/officeDocument/2006/bibliography"/>
   </ds:schemaRefs>

</xml_diff>

<commit_message>
Úprava popisu aplikace, typo
</commit_message>
<xml_diff>
--- a/documents/Dokumentace.docx
+++ b/documents/Dokumentace.docx
@@ -1964,7 +1964,10 @@
         <w:t xml:space="preserve"> </w:t>
       </w:r>
       <w:r>
-        <w:t>těchto údaje ale nelze úplně přesně zařadit do jedné z</w:t>
+        <w:t>těchto údajů</w:t>
+      </w:r>
+      <w:r>
+        <w:t xml:space="preserve"> ale nelze úplně přesně zařadit do jedné z</w:t>
       </w:r>
       <w:r>
         <w:t xml:space="preserve"> </w:t>
@@ -2061,28 +2064,7 @@
         <w:t>daty a rozpoznání je poměrně triviální záležitostí bez potřeby složitých algoritmů</w:t>
       </w:r>
       <w:r>
-        <w:t xml:space="preserve"> </w:t>
-      </w:r>
-      <w:r>
-        <w:t xml:space="preserve">(viz </w:t>
-      </w:r>
-      <w:r>
-        <w:t>též první</w:t>
-      </w:r>
-      <w:r>
-        <w:t xml:space="preserve"> obrázek v</w:t>
-      </w:r>
-      <w:r>
-        <w:t> </w:t>
-      </w:r>
-      <w:r>
-        <w:t>příloze</w:t>
-      </w:r>
-      <w:r>
-        <w:t xml:space="preserve"> zobrazující křivku s mrknutím</w:t>
-      </w:r>
-      <w:r>
-        <w:t>)</w:t>
+        <w:t xml:space="preserve"> (viz též první obrázek v příloze zobrazující křivku s mrknutím)</w:t>
       </w:r>
       <w:r>
         <w:t>.</w:t>
@@ -2516,13 +2498,7 @@
         <w:t xml:space="preserve"> </w:t>
       </w:r>
       <w:r>
-        <w:t>MATLAB otevřít a spustit jeden z</w:t>
-      </w:r>
-      <w:r>
-        <w:t> </w:t>
-      </w:r>
-      <w:r>
-        <w:t>následujících skriptů:</w:t>
+        <w:t xml:space="preserve">MATLAB otevřít a spustit jeden z následujících skriptů. </w:t>
       </w:r>
     </w:p>
     <w:p>
@@ -2533,7 +2509,7 @@
           <w:numId w:val="3"/>
         </w:numPr>
         <w:tabs>
-          <w:tab w:val="left" w:pos="2478"/>
+          <w:tab w:val="left" w:pos="2366"/>
         </w:tabs>
         <w:ind w:left="1003" w:hanging="357"/>
         <w:contextualSpacing w:val="0"/>
@@ -2585,6 +2561,8 @@
           <w:ilvl w:val="0"/>
           <w:numId w:val="3"/>
         </w:numPr>
+        <w:spacing w:after="0"/>
+        <w:ind w:left="1003" w:hanging="357"/>
         <w:rPr>
           <w:rFonts w:ascii="Consolas" w:hAnsi="Consolas" w:cs="Consolas"/>
         </w:rPr>
@@ -2624,6 +2602,7 @@
     <w:p>
       <w:pPr>
         <w:pStyle w:val="Bezmezer"/>
+        <w:ind w:firstLine="0"/>
       </w:pPr>
     </w:p>
     <w:p>
@@ -2646,28 +2625,41 @@
     </w:p>
     <w:p>
       <w:r>
-        <w:t>V</w:t>
-      </w:r>
-      <w:r>
-        <w:t xml:space="preserve"> </w:t>
-      </w:r>
-      <w:r>
-        <w:t xml:space="preserve">případě potřeby lze upravit parametry detekce, zejména prahovou hodnotu (proměnná </w:t>
-      </w:r>
-      <w:proofErr w:type="spellStart"/>
+        <w:t xml:space="preserve">Před spuštění je potřeba na začátku skriptu nastavit proměnnou </w:t>
+      </w:r>
       <w:r>
         <w:rPr>
           <w:rFonts w:ascii="Consolas" w:hAnsi="Consolas" w:cs="Consolas"/>
           <w:sz w:val="22"/>
         </w:rPr>
-        <w:t>treshold</w:t>
-      </w:r>
-      <w:proofErr w:type="spellEnd"/>
-      <w:r>
-        <w:t>, obvyklé rozmezí je 200-500)</w:t>
-      </w:r>
-      <w:r>
-        <w:t xml:space="preserve"> a zapnutí/vypnutí vyvolání kliknutí myší (proměnná </w:t>
+        <w:t>portnum1</w:t>
+      </w:r>
+      <w:r>
+        <w:t xml:space="preserve"> </w:t>
+      </w:r>
+      <w:r>
+        <w:t>na odpovídající COM port</w:t>
+      </w:r>
+      <w:r>
+        <w:t xml:space="preserve"> </w:t>
+      </w:r>
+      <w:r>
+        <w:t>(viz druhý obrázek v příloze).</w:t>
+      </w:r>
+      <w:r>
+        <w:t xml:space="preserve"> V</w:t>
+      </w:r>
+      <w:r>
+        <w:t xml:space="preserve"> </w:t>
+      </w:r>
+      <w:r>
+        <w:t>případě potřeby lze</w:t>
+      </w:r>
+      <w:r>
+        <w:t xml:space="preserve"> dále</w:t>
+      </w:r>
+      <w:r>
+        <w:t xml:space="preserve"> upravit parametry detekce, zejména prahovou hodnotu (proměnná </w:t>
       </w:r>
       <w:proofErr w:type="spellStart"/>
       <w:r>
@@ -2675,6 +2667,21 @@
           <w:rFonts w:ascii="Consolas" w:hAnsi="Consolas" w:cs="Consolas"/>
           <w:sz w:val="22"/>
         </w:rPr>
+        <w:t>treshold</w:t>
+      </w:r>
+      <w:proofErr w:type="spellEnd"/>
+      <w:r>
+        <w:t>, obvyklé rozmezí je 200-500)</w:t>
+      </w:r>
+      <w:r>
+        <w:t xml:space="preserve"> a zapnutí/vypnutí vyvolání kliknutí myší (proměnná </w:t>
+      </w:r>
+      <w:proofErr w:type="spellStart"/>
+      <w:r>
+        <w:rPr>
+          <w:rFonts w:ascii="Consolas" w:hAnsi="Consolas" w:cs="Consolas"/>
+          <w:sz w:val="22"/>
+        </w:rPr>
         <w:t>triggerMouseClick</w:t>
       </w:r>
       <w:proofErr w:type="spellEnd"/>
@@ -2682,12 +2689,6 @@
         <w:t>)</w:t>
       </w:r>
       <w:r>
-        <w:t>, na začátku skriptů</w:t>
-      </w:r>
-      <w:r>
-        <w:t xml:space="preserve"> (viz druhý obrázek v příloze)</w:t>
-      </w:r>
-      <w:r>
         <w:t xml:space="preserve">. Během testování nebylo potřeba </w:t>
       </w:r>
       <w:r>
@@ -2707,7 +2708,12 @@
       <w:bookmarkStart w:id="12" w:name="_Toc387612249"/>
       <w:r>
         <w:lastRenderedPageBreak/>
-        <w:t>Příloha</w:t>
+        <w:t>Př</w:t>
+      </w:r>
+      <w:bookmarkStart w:id="13" w:name="_GoBack"/>
+      <w:bookmarkEnd w:id="13"/>
+      <w:r>
+        <w:t>íloha</w:t>
       </w:r>
       <w:bookmarkEnd w:id="12"/>
     </w:p>
@@ -2779,27 +2785,10 @@
         <w:t xml:space="preserve"> </w:t>
       </w:r>
       <w:r>
-        <w:t>Ostrá červená</w:t>
-      </w:r>
-      <w:r>
-        <w:t xml:space="preserve"> křivka</w:t>
-      </w:r>
-      <w:r>
-        <w:t xml:space="preserve"> </w:t>
-      </w:r>
-      <w:r>
-        <w:t>znázorňuje vyhodnocené mrknutí v určitém segmentu</w:t>
-      </w:r>
-      <w:r>
-        <w:t>, m</w:t>
-      </w:r>
-      <w:r>
-        <w:t>odrá křivka</w:t>
-      </w:r>
-      <w:bookmarkStart w:id="13" w:name="_GoBack"/>
-      <w:bookmarkEnd w:id="13"/>
-      <w:r>
-        <w:t xml:space="preserve"> </w:t>
+        <w:t>Ostrá červená křivka znázorňuje vyhodnocené mrknutí v určitém segmentu, m</w:t>
+      </w:r>
+      <w:r>
+        <w:t xml:space="preserve">odrá křivka </w:t>
       </w:r>
       <w:r>
         <w:t>RAW data získaná ze snímače</w:t>
@@ -4773,7 +4762,7 @@
 </file>
 
 <file path=customXml/itemProps1.xml><?xml version="1.0" encoding="utf-8"?>
-<ds:datastoreItem xmlns:ds="http://schemas.openxmlformats.org/officeDocument/2006/customXml" ds:itemID="{D87DCAD6-2280-41CC-92FD-97C3316819E2}">
+<ds:datastoreItem xmlns:ds="http://schemas.openxmlformats.org/officeDocument/2006/customXml" ds:itemID="{B5B01DF6-B5D0-4F43-B2BF-8159067ED66F}">
   <ds:schemaRefs>
     <ds:schemaRef ds:uri="http://schemas.openxmlformats.org/officeDocument/2006/bibliography"/>
   </ds:schemaRefs>

</xml_diff>